<commit_message>
Datei Projektdokumentation abgeschlossen, Anforderungsdokument in Bearbeitung - ACHTUNG am Ende alles in ein PDF mergen, siehe Bereitstellung schriftlicher Arbeiten
</commit_message>
<xml_diff>
--- a/dok/1.1 Konzeptionsphase/Anforderungsdokument.docx
+++ b/dok/1.1 Konzeptionsphase/Anforderungsdokument.docx
@@ -2,61 +2,6 @@
 <file path=word/document.xml><?xml version="1.0" encoding="utf-8"?>
 <w:document xmlns:wpc="http://schemas.microsoft.com/office/word/2010/wordprocessingCanvas" xmlns:cx="http://schemas.microsoft.com/office/drawing/2014/chartex" xmlns:cx1="http://schemas.microsoft.com/office/drawing/2015/9/8/chartex" xmlns:cx2="http://schemas.microsoft.com/office/drawing/2015/10/21/chartex" xmlns:cx3="http://schemas.microsoft.com/office/drawing/2016/5/9/chartex" xmlns:cx4="http://schemas.microsoft.com/office/drawing/2016/5/10/chartex" xmlns:cx5="http://schemas.microsoft.com/office/drawing/2016/5/11/chartex" xmlns:cx6="http://schemas.microsoft.com/office/drawing/2016/5/12/chartex" xmlns:cx7="http://schemas.microsoft.com/office/drawing/2016/5/13/chartex" xmlns:cx8="http://schemas.microsoft.com/office/drawing/2016/5/14/chartex" xmlns:mc="http://schemas.openxmlformats.org/markup-compatibility/2006" xmlns:aink="http://schemas.microsoft.com/office/drawing/2016/ink" xmlns:am3d="http://schemas.microsoft.com/office/drawing/2017/model3d" xmlns:o="urn:schemas-microsoft-com:office:office" xmlns:oel="http://schemas.microsoft.com/office/2019/extlst" xmlns:r="http://schemas.openxmlformats.org/officeDocument/2006/relationships" xmlns:m="http://schemas.openxmlformats.org/officeDocument/2006/math" xmlns:v="urn:schemas-microsoft-com:vml" xmlns:wp14="http://schemas.microsoft.com/office/word/2010/wordprocessingDrawing" xmlns:wp="http://schemas.openxmlformats.org/drawingml/2006/wordprocessingDrawing" xmlns:w10="urn:schemas-microsoft-com:office:word" xmlns:w="http://schemas.openxmlformats.org/wordprocessingml/2006/main" xmlns:w14="http://schemas.microsoft.com/office/word/2010/wordml" xmlns:w15="http://schemas.microsoft.com/office/word/2012/wordml" xmlns:w16cex="http://schemas.microsoft.com/office/word/2018/wordml/cex" xmlns:w16cid="http://schemas.microsoft.com/office/word/2016/wordml/cid" xmlns:w16="http://schemas.microsoft.com/office/word/2018/wordml" xmlns:w16du="http://schemas.microsoft.com/office/word/2023/wordml/word16du" xmlns:w16sdtdh="http://schemas.microsoft.com/office/word/2020/wordml/sdtdatahash" xmlns:w16sdtfl="http://schemas.microsoft.com/office/word/2024/wordml/sdtformatlock" xmlns:w16se="http://schemas.microsoft.com/office/word/2015/wordml/symex" xmlns:wpg="http://schemas.microsoft.com/office/word/2010/wordprocessingGroup" xmlns:wpi="http://schemas.microsoft.com/office/word/2010/wordprocessingInk" xmlns:wne="http://schemas.microsoft.com/office/word/2006/wordml" xmlns:wps="http://schemas.microsoft.com/office/word/2010/wordprocessingShape" mc:Ignorable="w14 w15 w16se w16cid w16 w16cex w16sdtdh w16sdtfl w16du wp14">
   <w:body>
-    <w:p>
-      <w:pPr>
-        <w:rPr>
-          <w:b/>
-          <w:bCs/>
-          <w:sz w:val="24"/>
-          <w:szCs w:val="24"/>
-        </w:rPr>
-      </w:pPr>
-      <w:r>
-        <w:rPr>
-          <w:b/>
-          <w:bCs/>
-          <w:sz w:val="24"/>
-          <w:szCs w:val="24"/>
-        </w:rPr>
-        <w:t>Anforderungsdokument</w:t>
-      </w:r>
-    </w:p>
-    <w:p>
-      <w:pPr>
-        <w:rPr>
-          <w:b/>
-          <w:bCs/>
-          <w:sz w:val="24"/>
-          <w:szCs w:val="24"/>
-        </w:rPr>
-      </w:pPr>
-      <w:r>
-        <w:rPr>
-          <w:b/>
-          <w:bCs/>
-          <w:sz w:val="24"/>
-          <w:szCs w:val="24"/>
-        </w:rPr>
-        <w:t>Titelblatt</w:t>
-      </w:r>
-      <w:r>
-        <w:rPr>
-          <w:b/>
-          <w:bCs/>
-          <w:sz w:val="24"/>
-          <w:szCs w:val="24"/>
-        </w:rPr>
-        <w:t xml:space="preserve"> (falls nötig)</w:t>
-      </w:r>
-    </w:p>
-    <w:p>
-      <w:pPr>
-        <w:rPr>
-          <w:b/>
-          <w:bCs/>
-        </w:rPr>
-      </w:pPr>
-    </w:p>
     <w:p>
       <w:pPr>
         <w:rPr>
@@ -146,12 +91,115 @@
       </w:r>
     </w:p>
     <w:p>
-      <w:pPr>
-        <w:rPr>
-          <w:b/>
-        </w:rPr>
-      </w:pPr>
+      <w:r>
+        <w:t xml:space="preserve">Die Anwendung richtet sich an alle Nutzer, die ihren Tag gerne strukturiert planen möchten, unabhängig davon ob sie Studenten, Berufstätige oder </w:t>
+      </w:r>
+      <w:r>
+        <w:t>Privatpersonen</w:t>
+      </w:r>
+      <w:r>
+        <w:t xml:space="preserve"> sind. Das Programm bietet einen schnelle und unkomplizierten digitalen Ersatz für einen analogen Notizblock und unterstützt dabei, einen Überblick über anstehende Aufgaben und Deadlines zu behalten. Das Ziel ist es, die Vorteile moderner Aufgabenverwaltung am PC mit der Einfachheit eines Papier-Notizblocks zu verbinden, um papierlos und effizienter planen zu können.</w:t>
+      </w:r>
     </w:p>
+    <w:p>
+      <w:pPr>
+        <w:pStyle w:val="berschrift1"/>
+      </w:pPr>
+      <w:r>
+        <w:t>Funktionale Anforderungen</w:t>
+      </w:r>
+    </w:p>
+    <w:p>
+      <w:pPr>
+        <w:pStyle w:val="berschrift2"/>
+      </w:pPr>
+      <w:r>
+        <w:t>Funktionsliste</w:t>
+      </w:r>
+    </w:p>
+    <w:p>
+      <w:pPr>
+        <w:pStyle w:val="Listenabsatz"/>
+        <w:numPr>
+          <w:ilvl w:val="0"/>
+          <w:numId w:val="7"/>
+        </w:numPr>
+      </w:pPr>
+      <w:r>
+        <w:t>Aufgaben anlegen, bearbeiten, löschen</w:t>
+      </w:r>
+    </w:p>
+    <w:p>
+      <w:pPr>
+        <w:pStyle w:val="Listenabsatz"/>
+        <w:numPr>
+          <w:ilvl w:val="0"/>
+          <w:numId w:val="7"/>
+        </w:numPr>
+      </w:pPr>
+      <w:r>
+        <w:t>Deadlines setzen</w:t>
+      </w:r>
+    </w:p>
+    <w:p>
+      <w:pPr>
+        <w:pStyle w:val="Listenabsatz"/>
+        <w:numPr>
+          <w:ilvl w:val="0"/>
+          <w:numId w:val="7"/>
+        </w:numPr>
+      </w:pPr>
+      <w:r>
+        <w:t>Aufgaben als erledigt markieren</w:t>
+      </w:r>
+    </w:p>
+    <w:p>
+      <w:pPr>
+        <w:pStyle w:val="Listenabsatz"/>
+        <w:numPr>
+          <w:ilvl w:val="0"/>
+          <w:numId w:val="7"/>
+        </w:numPr>
+      </w:pPr>
+      <w:r>
+        <w:t>Kalender-/Tagesansicht</w:t>
+      </w:r>
+    </w:p>
+    <w:p>
+      <w:pPr>
+        <w:pStyle w:val="Listenabsatz"/>
+        <w:numPr>
+          <w:ilvl w:val="0"/>
+          <w:numId w:val="7"/>
+        </w:numPr>
+      </w:pPr>
+      <w:r>
+        <w:t>Daten speichern/laden</w:t>
+      </w:r>
+    </w:p>
+    <w:p>
+      <w:pPr>
+        <w:pStyle w:val="berschrift2"/>
+      </w:pPr>
+      <w:r>
+        <w:t>User Stories</w:t>
+      </w:r>
+    </w:p>
+    <w:p>
+      <w:r>
+        <w:t>Als Nutzer möchte ich einfach per Texteingabe mit der Tastatur Aufgaben anlegen, bearbeiten und löschen können.</w:t>
+      </w:r>
+    </w:p>
+    <w:p>
+      <w:r>
+        <w:t xml:space="preserve">Als Nutzer möchte für meine Aufgabe auch ein Fälligkeitsdatum setzen können, damit ich mir nicht selbst notieren muss, bis wann ich die Aufgabe </w:t>
+      </w:r>
+      <w:r>
+        <w:t>erledigen will. Es ist vorerst nicht vorgesehen, eine Benachrichtigung zu versenden, dass die Aufgabe fällig ist. Über das heutige Datum und dem notierten Fälligkeitsdatum kann ich mir selbst herleiten, ob die Aufgabe fällig ist.</w:t>
+      </w:r>
+    </w:p>
+    <w:p/>
+    <w:p/>
     <w:p>
       <w:pPr>
         <w:rPr>
@@ -162,30 +210,22 @@
         <w:rPr>
           <w:color w:val="EE0000"/>
         </w:rPr>
-        <w:t>Identifikation und Beschreibung der anvisierten Ziel-/Benutzergruppe(n):</w:t>
+        <w:t>Textuell durch User Stories</w:t>
       </w:r>
     </w:p>
     <w:p>
       <w:pPr>
         <w:rPr>
-          <w:b/>
+          <w:color w:val="EE0000"/>
         </w:rPr>
       </w:pPr>
+      <w:r>
+        <w:rPr>
+          <w:color w:val="EE0000"/>
+        </w:rPr>
+        <w:t>Grafisch durch UML-Use-Case-Diagramm</w:t>
+      </w:r>
     </w:p>
-    <w:p>
-      <w:r>
-        <w:t>Die Anwendung richtet sich an alle Nutzer, die ihren Tag gerne strukturiert planen möchten, unabhängig davon ob sie Studenten, Berufstätige oder privat Personen sind. Das Programm bietet einen schnelle und unkomplizierten digitalen Ersatz für einen analogen Notizblock und unterstützt dabei, einen Überblick über anstehende Aufgaben und Deadlines zu behalten. Das Ziel ist es, die Vorteile moderner Aufgabenverwaltung am PC mit der Einfachheit eines Papier-Notizblocks zu verbinden, um papierlos und effizienter planen zu können.</w:t>
-      </w:r>
-    </w:p>
-    <w:p>
-      <w:pPr>
-        <w:pStyle w:val="berschrift1"/>
-      </w:pPr>
-      <w:r>
-        <w:t>Funktionale Anforderungen</w:t>
-      </w:r>
-    </w:p>
-    <w:p/>
     <w:p>
       <w:r>
         <w:rPr>
@@ -229,6 +269,7 @@
         <w:rPr>
           <w:color w:val="EE0000"/>
         </w:rPr>
+        <w:lastRenderedPageBreak/>
         <w:t>Beschreibung der relevanten Qualitätsanforderungen wie Performance, Sicherheit, Benutzerfreundlichkeit usw.</w:t>
       </w:r>
     </w:p>
@@ -442,6 +483,119 @@
     </w:lvl>
   </w:abstractNum>
   <w:abstractNum w:abstractNumId="2" w15:restartNumberingAfterBreak="0">
+    <w:nsid w:val="1A305515"/>
+    <w:multiLevelType w:val="hybridMultilevel"/>
+    <w:tmpl w:val="945057D0"/>
+    <w:lvl w:ilvl="0" w:tplc="04070001">
+      <w:start w:val="1"/>
+      <w:numFmt w:val="bullet"/>
+      <w:lvlText w:val=""/>
+      <w:lvlJc w:val="left"/>
+      <w:pPr>
+        <w:ind w:left="720" w:hanging="360"/>
+      </w:pPr>
+      <w:rPr>
+        <w:rFonts w:ascii="Symbol" w:hAnsi="Symbol" w:hint="default"/>
+      </w:rPr>
+    </w:lvl>
+    <w:lvl w:ilvl="1" w:tplc="04070003" w:tentative="1">
+      <w:start w:val="1"/>
+      <w:numFmt w:val="bullet"/>
+      <w:lvlText w:val="o"/>
+      <w:lvlJc w:val="left"/>
+      <w:pPr>
+        <w:ind w:left="1440" w:hanging="360"/>
+      </w:pPr>
+      <w:rPr>
+        <w:rFonts w:ascii="Courier New" w:hAnsi="Courier New" w:cs="Courier New" w:hint="default"/>
+      </w:rPr>
+    </w:lvl>
+    <w:lvl w:ilvl="2" w:tplc="04070005" w:tentative="1">
+      <w:start w:val="1"/>
+      <w:numFmt w:val="bullet"/>
+      <w:lvlText w:val=""/>
+      <w:lvlJc w:val="left"/>
+      <w:pPr>
+        <w:ind w:left="2160" w:hanging="360"/>
+      </w:pPr>
+      <w:rPr>
+        <w:rFonts w:ascii="Wingdings" w:hAnsi="Wingdings" w:hint="default"/>
+      </w:rPr>
+    </w:lvl>
+    <w:lvl w:ilvl="3" w:tplc="04070001" w:tentative="1">
+      <w:start w:val="1"/>
+      <w:numFmt w:val="bullet"/>
+      <w:lvlText w:val=""/>
+      <w:lvlJc w:val="left"/>
+      <w:pPr>
+        <w:ind w:left="2880" w:hanging="360"/>
+      </w:pPr>
+      <w:rPr>
+        <w:rFonts w:ascii="Symbol" w:hAnsi="Symbol" w:hint="default"/>
+      </w:rPr>
+    </w:lvl>
+    <w:lvl w:ilvl="4" w:tplc="04070003" w:tentative="1">
+      <w:start w:val="1"/>
+      <w:numFmt w:val="bullet"/>
+      <w:lvlText w:val="o"/>
+      <w:lvlJc w:val="left"/>
+      <w:pPr>
+        <w:ind w:left="3600" w:hanging="360"/>
+      </w:pPr>
+      <w:rPr>
+        <w:rFonts w:ascii="Courier New" w:hAnsi="Courier New" w:cs="Courier New" w:hint="default"/>
+      </w:rPr>
+    </w:lvl>
+    <w:lvl w:ilvl="5" w:tplc="04070005" w:tentative="1">
+      <w:start w:val="1"/>
+      <w:numFmt w:val="bullet"/>
+      <w:lvlText w:val=""/>
+      <w:lvlJc w:val="left"/>
+      <w:pPr>
+        <w:ind w:left="4320" w:hanging="360"/>
+      </w:pPr>
+      <w:rPr>
+        <w:rFonts w:ascii="Wingdings" w:hAnsi="Wingdings" w:hint="default"/>
+      </w:rPr>
+    </w:lvl>
+    <w:lvl w:ilvl="6" w:tplc="04070001" w:tentative="1">
+      <w:start w:val="1"/>
+      <w:numFmt w:val="bullet"/>
+      <w:lvlText w:val=""/>
+      <w:lvlJc w:val="left"/>
+      <w:pPr>
+        <w:ind w:left="5040" w:hanging="360"/>
+      </w:pPr>
+      <w:rPr>
+        <w:rFonts w:ascii="Symbol" w:hAnsi="Symbol" w:hint="default"/>
+      </w:rPr>
+    </w:lvl>
+    <w:lvl w:ilvl="7" w:tplc="04070003" w:tentative="1">
+      <w:start w:val="1"/>
+      <w:numFmt w:val="bullet"/>
+      <w:lvlText w:val="o"/>
+      <w:lvlJc w:val="left"/>
+      <w:pPr>
+        <w:ind w:left="5760" w:hanging="360"/>
+      </w:pPr>
+      <w:rPr>
+        <w:rFonts w:ascii="Courier New" w:hAnsi="Courier New" w:cs="Courier New" w:hint="default"/>
+      </w:rPr>
+    </w:lvl>
+    <w:lvl w:ilvl="8" w:tplc="04070005" w:tentative="1">
+      <w:start w:val="1"/>
+      <w:numFmt w:val="bullet"/>
+      <w:lvlText w:val=""/>
+      <w:lvlJc w:val="left"/>
+      <w:pPr>
+        <w:ind w:left="6480" w:hanging="360"/>
+      </w:pPr>
+      <w:rPr>
+        <w:rFonts w:ascii="Wingdings" w:hAnsi="Wingdings" w:hint="default"/>
+      </w:rPr>
+    </w:lvl>
+  </w:abstractNum>
+  <w:abstractNum w:abstractNumId="3" w15:restartNumberingAfterBreak="0">
     <w:nsid w:val="43D34210"/>
     <w:multiLevelType w:val="hybridMultilevel"/>
     <w:tmpl w:val="63E84E02"/>
@@ -527,14 +681,342 @@
       </w:pPr>
     </w:lvl>
   </w:abstractNum>
+  <w:abstractNum w:abstractNumId="4" w15:restartNumberingAfterBreak="0">
+    <w:nsid w:val="48B2236A"/>
+    <w:multiLevelType w:val="hybridMultilevel"/>
+    <w:tmpl w:val="A96ADB64"/>
+    <w:lvl w:ilvl="0" w:tplc="335472E0">
+      <w:start w:val="1"/>
+      <w:numFmt w:val="decimal"/>
+      <w:pStyle w:val="berschrift2"/>
+      <w:lvlText w:val="2.%1"/>
+      <w:lvlJc w:val="left"/>
+      <w:pPr>
+        <w:ind w:left="700" w:hanging="360"/>
+      </w:pPr>
+      <w:rPr>
+        <w:rFonts w:hint="default"/>
+      </w:rPr>
+    </w:lvl>
+    <w:lvl w:ilvl="1" w:tplc="04070019" w:tentative="1">
+      <w:start w:val="1"/>
+      <w:numFmt w:val="lowerLetter"/>
+      <w:lvlText w:val="%2."/>
+      <w:lvlJc w:val="left"/>
+      <w:pPr>
+        <w:ind w:left="1440" w:hanging="360"/>
+      </w:pPr>
+    </w:lvl>
+    <w:lvl w:ilvl="2" w:tplc="0407001B" w:tentative="1">
+      <w:start w:val="1"/>
+      <w:numFmt w:val="lowerRoman"/>
+      <w:lvlText w:val="%3."/>
+      <w:lvlJc w:val="right"/>
+      <w:pPr>
+        <w:ind w:left="2160" w:hanging="180"/>
+      </w:pPr>
+    </w:lvl>
+    <w:lvl w:ilvl="3" w:tplc="0407000F" w:tentative="1">
+      <w:start w:val="1"/>
+      <w:numFmt w:val="decimal"/>
+      <w:lvlText w:val="%4."/>
+      <w:lvlJc w:val="left"/>
+      <w:pPr>
+        <w:ind w:left="2880" w:hanging="360"/>
+      </w:pPr>
+    </w:lvl>
+    <w:lvl w:ilvl="4" w:tplc="04070019" w:tentative="1">
+      <w:start w:val="1"/>
+      <w:numFmt w:val="lowerLetter"/>
+      <w:lvlText w:val="%5."/>
+      <w:lvlJc w:val="left"/>
+      <w:pPr>
+        <w:ind w:left="3600" w:hanging="360"/>
+      </w:pPr>
+    </w:lvl>
+    <w:lvl w:ilvl="5" w:tplc="0407001B" w:tentative="1">
+      <w:start w:val="1"/>
+      <w:numFmt w:val="lowerRoman"/>
+      <w:lvlText w:val="%6."/>
+      <w:lvlJc w:val="right"/>
+      <w:pPr>
+        <w:ind w:left="4320" w:hanging="180"/>
+      </w:pPr>
+    </w:lvl>
+    <w:lvl w:ilvl="6" w:tplc="0407000F" w:tentative="1">
+      <w:start w:val="1"/>
+      <w:numFmt w:val="decimal"/>
+      <w:lvlText w:val="%7."/>
+      <w:lvlJc w:val="left"/>
+      <w:pPr>
+        <w:ind w:left="5040" w:hanging="360"/>
+      </w:pPr>
+    </w:lvl>
+    <w:lvl w:ilvl="7" w:tplc="04070019" w:tentative="1">
+      <w:start w:val="1"/>
+      <w:numFmt w:val="lowerLetter"/>
+      <w:lvlText w:val="%8."/>
+      <w:lvlJc w:val="left"/>
+      <w:pPr>
+        <w:ind w:left="5760" w:hanging="360"/>
+      </w:pPr>
+    </w:lvl>
+    <w:lvl w:ilvl="8" w:tplc="0407001B" w:tentative="1">
+      <w:start w:val="1"/>
+      <w:numFmt w:val="lowerRoman"/>
+      <w:lvlText w:val="%9."/>
+      <w:lvlJc w:val="right"/>
+      <w:pPr>
+        <w:ind w:left="6480" w:hanging="180"/>
+      </w:pPr>
+    </w:lvl>
+  </w:abstractNum>
+  <w:abstractNum w:abstractNumId="5" w15:restartNumberingAfterBreak="0">
+    <w:nsid w:val="5A413889"/>
+    <w:multiLevelType w:val="hybridMultilevel"/>
+    <w:tmpl w:val="53C04038"/>
+    <w:lvl w:ilvl="0" w:tplc="04070001">
+      <w:start w:val="1"/>
+      <w:numFmt w:val="bullet"/>
+      <w:lvlText w:val=""/>
+      <w:lvlJc w:val="left"/>
+      <w:pPr>
+        <w:ind w:left="1060" w:hanging="360"/>
+      </w:pPr>
+      <w:rPr>
+        <w:rFonts w:ascii="Symbol" w:hAnsi="Symbol" w:hint="default"/>
+      </w:rPr>
+    </w:lvl>
+    <w:lvl w:ilvl="1" w:tplc="04070003" w:tentative="1">
+      <w:start w:val="1"/>
+      <w:numFmt w:val="bullet"/>
+      <w:lvlText w:val="o"/>
+      <w:lvlJc w:val="left"/>
+      <w:pPr>
+        <w:ind w:left="1780" w:hanging="360"/>
+      </w:pPr>
+      <w:rPr>
+        <w:rFonts w:ascii="Courier New" w:hAnsi="Courier New" w:cs="Courier New" w:hint="default"/>
+      </w:rPr>
+    </w:lvl>
+    <w:lvl w:ilvl="2" w:tplc="04070005" w:tentative="1">
+      <w:start w:val="1"/>
+      <w:numFmt w:val="bullet"/>
+      <w:lvlText w:val=""/>
+      <w:lvlJc w:val="left"/>
+      <w:pPr>
+        <w:ind w:left="2500" w:hanging="360"/>
+      </w:pPr>
+      <w:rPr>
+        <w:rFonts w:ascii="Wingdings" w:hAnsi="Wingdings" w:hint="default"/>
+      </w:rPr>
+    </w:lvl>
+    <w:lvl w:ilvl="3" w:tplc="04070001" w:tentative="1">
+      <w:start w:val="1"/>
+      <w:numFmt w:val="bullet"/>
+      <w:lvlText w:val=""/>
+      <w:lvlJc w:val="left"/>
+      <w:pPr>
+        <w:ind w:left="3220" w:hanging="360"/>
+      </w:pPr>
+      <w:rPr>
+        <w:rFonts w:ascii="Symbol" w:hAnsi="Symbol" w:hint="default"/>
+      </w:rPr>
+    </w:lvl>
+    <w:lvl w:ilvl="4" w:tplc="04070003" w:tentative="1">
+      <w:start w:val="1"/>
+      <w:numFmt w:val="bullet"/>
+      <w:lvlText w:val="o"/>
+      <w:lvlJc w:val="left"/>
+      <w:pPr>
+        <w:ind w:left="3940" w:hanging="360"/>
+      </w:pPr>
+      <w:rPr>
+        <w:rFonts w:ascii="Courier New" w:hAnsi="Courier New" w:cs="Courier New" w:hint="default"/>
+      </w:rPr>
+    </w:lvl>
+    <w:lvl w:ilvl="5" w:tplc="04070005" w:tentative="1">
+      <w:start w:val="1"/>
+      <w:numFmt w:val="bullet"/>
+      <w:lvlText w:val=""/>
+      <w:lvlJc w:val="left"/>
+      <w:pPr>
+        <w:ind w:left="4660" w:hanging="360"/>
+      </w:pPr>
+      <w:rPr>
+        <w:rFonts w:ascii="Wingdings" w:hAnsi="Wingdings" w:hint="default"/>
+      </w:rPr>
+    </w:lvl>
+    <w:lvl w:ilvl="6" w:tplc="04070001" w:tentative="1">
+      <w:start w:val="1"/>
+      <w:numFmt w:val="bullet"/>
+      <w:lvlText w:val=""/>
+      <w:lvlJc w:val="left"/>
+      <w:pPr>
+        <w:ind w:left="5380" w:hanging="360"/>
+      </w:pPr>
+      <w:rPr>
+        <w:rFonts w:ascii="Symbol" w:hAnsi="Symbol" w:hint="default"/>
+      </w:rPr>
+    </w:lvl>
+    <w:lvl w:ilvl="7" w:tplc="04070003" w:tentative="1">
+      <w:start w:val="1"/>
+      <w:numFmt w:val="bullet"/>
+      <w:lvlText w:val="o"/>
+      <w:lvlJc w:val="left"/>
+      <w:pPr>
+        <w:ind w:left="6100" w:hanging="360"/>
+      </w:pPr>
+      <w:rPr>
+        <w:rFonts w:ascii="Courier New" w:hAnsi="Courier New" w:cs="Courier New" w:hint="default"/>
+      </w:rPr>
+    </w:lvl>
+    <w:lvl w:ilvl="8" w:tplc="04070005" w:tentative="1">
+      <w:start w:val="1"/>
+      <w:numFmt w:val="bullet"/>
+      <w:lvlText w:val=""/>
+      <w:lvlJc w:val="left"/>
+      <w:pPr>
+        <w:ind w:left="6820" w:hanging="360"/>
+      </w:pPr>
+      <w:rPr>
+        <w:rFonts w:ascii="Wingdings" w:hAnsi="Wingdings" w:hint="default"/>
+      </w:rPr>
+    </w:lvl>
+  </w:abstractNum>
+  <w:abstractNum w:abstractNumId="6" w15:restartNumberingAfterBreak="0">
+    <w:nsid w:val="76462F91"/>
+    <w:multiLevelType w:val="hybridMultilevel"/>
+    <w:tmpl w:val="1E1A1060"/>
+    <w:lvl w:ilvl="0" w:tplc="04070001">
+      <w:start w:val="1"/>
+      <w:numFmt w:val="bullet"/>
+      <w:lvlText w:val=""/>
+      <w:lvlJc w:val="left"/>
+      <w:pPr>
+        <w:ind w:left="1060" w:hanging="360"/>
+      </w:pPr>
+      <w:rPr>
+        <w:rFonts w:ascii="Symbol" w:hAnsi="Symbol" w:hint="default"/>
+      </w:rPr>
+    </w:lvl>
+    <w:lvl w:ilvl="1" w:tplc="04070003" w:tentative="1">
+      <w:start w:val="1"/>
+      <w:numFmt w:val="bullet"/>
+      <w:lvlText w:val="o"/>
+      <w:lvlJc w:val="left"/>
+      <w:pPr>
+        <w:ind w:left="1780" w:hanging="360"/>
+      </w:pPr>
+      <w:rPr>
+        <w:rFonts w:ascii="Courier New" w:hAnsi="Courier New" w:cs="Courier New" w:hint="default"/>
+      </w:rPr>
+    </w:lvl>
+    <w:lvl w:ilvl="2" w:tplc="04070005" w:tentative="1">
+      <w:start w:val="1"/>
+      <w:numFmt w:val="bullet"/>
+      <w:lvlText w:val=""/>
+      <w:lvlJc w:val="left"/>
+      <w:pPr>
+        <w:ind w:left="2500" w:hanging="360"/>
+      </w:pPr>
+      <w:rPr>
+        <w:rFonts w:ascii="Wingdings" w:hAnsi="Wingdings" w:hint="default"/>
+      </w:rPr>
+    </w:lvl>
+    <w:lvl w:ilvl="3" w:tplc="04070001" w:tentative="1">
+      <w:start w:val="1"/>
+      <w:numFmt w:val="bullet"/>
+      <w:lvlText w:val=""/>
+      <w:lvlJc w:val="left"/>
+      <w:pPr>
+        <w:ind w:left="3220" w:hanging="360"/>
+      </w:pPr>
+      <w:rPr>
+        <w:rFonts w:ascii="Symbol" w:hAnsi="Symbol" w:hint="default"/>
+      </w:rPr>
+    </w:lvl>
+    <w:lvl w:ilvl="4" w:tplc="04070003" w:tentative="1">
+      <w:start w:val="1"/>
+      <w:numFmt w:val="bullet"/>
+      <w:lvlText w:val="o"/>
+      <w:lvlJc w:val="left"/>
+      <w:pPr>
+        <w:ind w:left="3940" w:hanging="360"/>
+      </w:pPr>
+      <w:rPr>
+        <w:rFonts w:ascii="Courier New" w:hAnsi="Courier New" w:cs="Courier New" w:hint="default"/>
+      </w:rPr>
+    </w:lvl>
+    <w:lvl w:ilvl="5" w:tplc="04070005" w:tentative="1">
+      <w:start w:val="1"/>
+      <w:numFmt w:val="bullet"/>
+      <w:lvlText w:val=""/>
+      <w:lvlJc w:val="left"/>
+      <w:pPr>
+        <w:ind w:left="4660" w:hanging="360"/>
+      </w:pPr>
+      <w:rPr>
+        <w:rFonts w:ascii="Wingdings" w:hAnsi="Wingdings" w:hint="default"/>
+      </w:rPr>
+    </w:lvl>
+    <w:lvl w:ilvl="6" w:tplc="04070001" w:tentative="1">
+      <w:start w:val="1"/>
+      <w:numFmt w:val="bullet"/>
+      <w:lvlText w:val=""/>
+      <w:lvlJc w:val="left"/>
+      <w:pPr>
+        <w:ind w:left="5380" w:hanging="360"/>
+      </w:pPr>
+      <w:rPr>
+        <w:rFonts w:ascii="Symbol" w:hAnsi="Symbol" w:hint="default"/>
+      </w:rPr>
+    </w:lvl>
+    <w:lvl w:ilvl="7" w:tplc="04070003" w:tentative="1">
+      <w:start w:val="1"/>
+      <w:numFmt w:val="bullet"/>
+      <w:lvlText w:val="o"/>
+      <w:lvlJc w:val="left"/>
+      <w:pPr>
+        <w:ind w:left="6100" w:hanging="360"/>
+      </w:pPr>
+      <w:rPr>
+        <w:rFonts w:ascii="Courier New" w:hAnsi="Courier New" w:cs="Courier New" w:hint="default"/>
+      </w:rPr>
+    </w:lvl>
+    <w:lvl w:ilvl="8" w:tplc="04070005" w:tentative="1">
+      <w:start w:val="1"/>
+      <w:numFmt w:val="bullet"/>
+      <w:lvlText w:val=""/>
+      <w:lvlJc w:val="left"/>
+      <w:pPr>
+        <w:ind w:left="6820" w:hanging="360"/>
+      </w:pPr>
+      <w:rPr>
+        <w:rFonts w:ascii="Wingdings" w:hAnsi="Wingdings" w:hint="default"/>
+      </w:rPr>
+    </w:lvl>
+  </w:abstractNum>
   <w:num w:numId="1" w16cid:durableId="1347176317">
-    <w:abstractNumId w:val="2"/>
+    <w:abstractNumId w:val="3"/>
   </w:num>
   <w:num w:numId="2" w16cid:durableId="1182813509">
     <w:abstractNumId w:val="0"/>
   </w:num>
   <w:num w:numId="3" w16cid:durableId="1005129502">
     <w:abstractNumId w:val="1"/>
+  </w:num>
+  <w:num w:numId="4" w16cid:durableId="122895415">
+    <w:abstractNumId w:val="4"/>
+  </w:num>
+  <w:num w:numId="5" w16cid:durableId="106974826">
+    <w:abstractNumId w:val="6"/>
+  </w:num>
+  <w:num w:numId="6" w16cid:durableId="1502115606">
+    <w:abstractNumId w:val="5"/>
+  </w:num>
+  <w:num w:numId="7" w16cid:durableId="1723292324">
+    <w:abstractNumId w:val="2"/>
   </w:num>
 </w:numbering>
 </file>
@@ -973,20 +1455,18 @@
     <w:next w:val="Standard"/>
     <w:link w:val="berschrift2Zchn"/>
     <w:uiPriority w:val="9"/>
-    <w:semiHidden/>
     <w:unhideWhenUsed/>
     <w:qFormat/>
-    <w:rsid w:val="00913677"/>
+    <w:rsid w:val="00545270"/>
     <w:pPr>
-      <w:keepNext/>
-      <w:keepLines/>
-      <w:spacing w:before="160" w:after="80"/>
+      <w:numPr>
+        <w:numId w:val="4"/>
+      </w:numPr>
+      <w:ind w:left="357" w:hanging="357"/>
       <w:outlineLvl w:val="1"/>
     </w:pPr>
     <w:rPr>
-      <w:rFonts w:asciiTheme="majorHAnsi" w:eastAsiaTheme="majorEastAsia" w:hAnsiTheme="majorHAnsi" w:cstheme="majorBidi"/>
-      <w:color w:val="0F4761" w:themeColor="accent1" w:themeShade="BF"/>
-      <w:sz w:val="32"/>
+      <w:b/>
       <w:szCs w:val="32"/>
     </w:rPr>
   </w:style>
@@ -1148,6 +1628,7 @@
   <w:style w:type="character" w:default="1" w:styleId="Absatz-Standardschriftart">
     <w:name w:val="Default Paragraph Font"/>
     <w:uiPriority w:val="1"/>
+    <w:semiHidden/>
     <w:unhideWhenUsed/>
   </w:style>
   <w:style w:type="table" w:default="1" w:styleId="NormaleTabelle">
@@ -1191,12 +1672,9 @@
     <w:basedOn w:val="Absatz-Standardschriftart"/>
     <w:link w:val="berschrift2"/>
     <w:uiPriority w:val="9"/>
-    <w:semiHidden/>
-    <w:rsid w:val="00913677"/>
-    <w:rPr>
-      <w:rFonts w:asciiTheme="majorHAnsi" w:eastAsiaTheme="majorEastAsia" w:hAnsiTheme="majorHAnsi" w:cstheme="majorBidi"/>
-      <w:color w:val="0F4761" w:themeColor="accent1" w:themeShade="BF"/>
-      <w:sz w:val="32"/>
+    <w:rsid w:val="00545270"/>
+    <w:rPr>
+      <w:b/>
       <w:szCs w:val="32"/>
       <w:lang w:eastAsia="de-DE"/>
     </w:rPr>

</xml_diff>

<commit_message>
Anforderungsdokument abgeschlossen, Spezifikationsdokument begonnen
</commit_message>
<xml_diff>
--- a/dok/1.1 Konzeptionsphase/Anforderungsdokument.docx
+++ b/dok/1.1 Konzeptionsphase/Anforderungsdokument.docx
@@ -187,113 +187,522 @@
     </w:p>
     <w:p>
       <w:r>
-        <w:t>Als Nutzer möchte ich einfach per Texteingabe mit der Tastatur Aufgaben anlegen, bearbeiten und löschen können.</w:t>
-      </w:r>
-    </w:p>
-    <w:p>
-      <w:r>
-        <w:t xml:space="preserve">Als Nutzer möchte für meine Aufgabe auch ein Fälligkeitsdatum setzen können, damit ich mir nicht selbst notieren muss, bis wann ich die Aufgabe </w:t>
-      </w:r>
-      <w:r>
-        <w:t>erledigen will. Es ist vorerst nicht vorgesehen, eine Benachrichtigung zu versenden, dass die Aufgabe fällig ist. Über das heutige Datum und dem notierten Fälligkeitsdatum kann ich mir selbst herleiten, ob die Aufgabe fällig ist.</w:t>
+        <w:t xml:space="preserve">Als </w:t>
+      </w:r>
+      <w:r>
+        <w:t>Ben</w:t>
+      </w:r>
+      <w:r>
+        <w:t>utzer möchte ich einfach per Texteingabe mit der Tastatur Aufgaben anlegen, bearbeiten und löschen können.</w:t>
+      </w:r>
+    </w:p>
+    <w:p>
+      <w:r>
+        <w:t xml:space="preserve">Als </w:t>
+      </w:r>
+      <w:r>
+        <w:t>Ben</w:t>
+      </w:r>
+      <w:r>
+        <w:t xml:space="preserve">utzer möchte für meine Aufgabe auch ein Fälligkeitsdatum setzen können, damit ich mir nicht selbst notieren muss, bis wann ich die Aufgabe </w:t>
+      </w:r>
+      <w:r>
+        <w:t xml:space="preserve">erledigen will. Es ist vorerst nicht vorgesehen, eine Benachrichtigung zu versenden, dass die Aufgabe </w:t>
+      </w:r>
+      <w:r>
+        <w:t>überfällig</w:t>
+      </w:r>
+      <w:r>
+        <w:t xml:space="preserve"> ist. Über das heutige Datum und dem notierten Fälligkeitsdatum kann ich mir</w:t>
+      </w:r>
+      <w:r>
+        <w:t xml:space="preserve"> das</w:t>
+      </w:r>
+      <w:r>
+        <w:t xml:space="preserve"> selbst herleiten.</w:t>
+      </w:r>
+    </w:p>
+    <w:p>
+      <w:r>
+        <w:t xml:space="preserve">Als </w:t>
+      </w:r>
+      <w:r>
+        <w:t>Ben</w:t>
+      </w:r>
+      <w:r>
+        <w:t>utzer möchte ich die Aufgabe als erledigt markieren können, damit ich direkt sehen kann, welche Aufgaben ich heute noch vor habe.</w:t>
+      </w:r>
+    </w:p>
+    <w:p>
+      <w:r>
+        <w:t xml:space="preserve">Als </w:t>
+      </w:r>
+      <w:r>
+        <w:t>Ben</w:t>
+      </w:r>
+      <w:r>
+        <w:t>utzer möchte ich eine Kalender- und Tagesansicht sehen können, damit ich so beispielsweise auch eine ganze Woche planen kann.</w:t>
+      </w:r>
+    </w:p>
+    <w:p>
+      <w:r>
+        <w:t xml:space="preserve">Als </w:t>
+      </w:r>
+      <w:r>
+        <w:t>Benutzer</w:t>
+      </w:r>
+      <w:r>
+        <w:t xml:space="preserve"> möchte ich die Daten speichern können, das heißt entweder per „save“ </w:t>
+      </w:r>
+      <w:proofErr w:type="gramStart"/>
+      <w:r>
+        <w:t>Button,</w:t>
+      </w:r>
+      <w:proofErr w:type="gramEnd"/>
+      <w:r>
+        <w:t xml:space="preserve"> oder mit automatischer Speicherung. </w:t>
+      </w:r>
+    </w:p>
+    <w:p>
+      <w:r>
+        <w:t>Als Benutzer muss ich mich nicht anmelden oder registrieren. Die Anwendung funktioniert wie ein klassisches Notizbuch: Ich kann direkt starten, ohne Account oder Internetverbindung. Die Aufgaben werden lokal auf meinem Windows-PC gespeichert. Eine Synchronisierung mit einer Cloud ist nicht vorgesehen.</w:t>
+      </w:r>
+      <w:r>
+        <w:t xml:space="preserve"> </w:t>
       </w:r>
     </w:p>
     <w:p/>
-    <w:p/>
-    <w:p>
-      <w:pPr>
-        <w:rPr>
-          <w:color w:val="EE0000"/>
-        </w:rPr>
-      </w:pPr>
-      <w:r>
-        <w:rPr>
-          <w:color w:val="EE0000"/>
-        </w:rPr>
-        <w:t>Textuell durch User Stories</w:t>
-      </w:r>
-    </w:p>
-    <w:p>
-      <w:pPr>
-        <w:rPr>
-          <w:color w:val="EE0000"/>
-        </w:rPr>
-      </w:pPr>
-      <w:r>
-        <w:rPr>
-          <w:color w:val="EE0000"/>
-        </w:rPr>
-        <w:t>Grafisch durch UML-Use-Case-Diagramm</w:t>
-      </w:r>
-    </w:p>
-    <w:p>
-      <w:r>
-        <w:rPr>
-          <w:color w:val="EE0000"/>
-        </w:rPr>
-        <w:t xml:space="preserve">Detaillierte Auflistung der gewünschten Funktionen und Features der Anwendung. Die Anforderungen sollten textuell durch </w:t>
-      </w:r>
+    <w:p>
+      <w:pPr>
+        <w:pStyle w:val="Beschriftung"/>
+        <w:keepNext/>
+        <w:spacing w:after="0" w:line="360" w:lineRule="auto"/>
+        <w:rPr>
+          <w:i w:val="0"/>
+          <w:iCs w:val="0"/>
+          <w:color w:val="000000" w:themeColor="text1"/>
+          <w:sz w:val="22"/>
+          <w:szCs w:val="22"/>
+        </w:rPr>
+      </w:pPr>
+      <w:r>
+        <w:rPr>
+          <w:i w:val="0"/>
+          <w:iCs w:val="0"/>
+          <w:color w:val="000000" w:themeColor="text1"/>
+          <w:sz w:val="22"/>
+          <w:szCs w:val="22"/>
+        </w:rPr>
+        <w:lastRenderedPageBreak/>
+        <w:t xml:space="preserve">Abbildung </w:t>
+      </w:r>
+      <w:r>
+        <w:rPr>
+          <w:i w:val="0"/>
+          <w:iCs w:val="0"/>
+          <w:color w:val="000000" w:themeColor="text1"/>
+          <w:sz w:val="22"/>
+          <w:szCs w:val="22"/>
+        </w:rPr>
+        <w:fldChar w:fldCharType="begin"/>
+      </w:r>
+      <w:r>
+        <w:rPr>
+          <w:i w:val="0"/>
+          <w:iCs w:val="0"/>
+          <w:color w:val="000000" w:themeColor="text1"/>
+          <w:sz w:val="22"/>
+          <w:szCs w:val="22"/>
+        </w:rPr>
+        <w:instrText xml:space="preserve"> SEQ Abbildung \* ARABIC </w:instrText>
+      </w:r>
+      <w:r>
+        <w:rPr>
+          <w:i w:val="0"/>
+          <w:iCs w:val="0"/>
+          <w:color w:val="000000" w:themeColor="text1"/>
+          <w:sz w:val="22"/>
+          <w:szCs w:val="22"/>
+        </w:rPr>
+        <w:fldChar w:fldCharType="separate"/>
+      </w:r>
+      <w:r>
+        <w:rPr>
+          <w:i w:val="0"/>
+          <w:iCs w:val="0"/>
+          <w:noProof/>
+          <w:color w:val="000000" w:themeColor="text1"/>
+          <w:sz w:val="22"/>
+          <w:szCs w:val="22"/>
+        </w:rPr>
+        <w:t>1</w:t>
+      </w:r>
+      <w:r>
+        <w:rPr>
+          <w:i w:val="0"/>
+          <w:iCs w:val="0"/>
+          <w:color w:val="000000" w:themeColor="text1"/>
+          <w:sz w:val="22"/>
+          <w:szCs w:val="22"/>
+        </w:rPr>
+        <w:fldChar w:fldCharType="end"/>
+      </w:r>
+      <w:r>
+        <w:rPr>
+          <w:i w:val="0"/>
+          <w:iCs w:val="0"/>
+          <w:color w:val="000000" w:themeColor="text1"/>
+          <w:sz w:val="22"/>
+          <w:szCs w:val="22"/>
+        </w:rPr>
+        <w:t>: Use-Case-Diagramm</w:t>
+      </w:r>
+    </w:p>
+    <w:p>
+      <w:r>
+        <w:drawing>
+          <wp:inline distT="0" distB="0" distL="0" distR="0" wp14:anchorId="62D13985" wp14:editId="6C9264D3">
+            <wp:extent cx="5363323" cy="2848373"/>
+            <wp:effectExtent l="0" t="0" r="0" b="9525"/>
+            <wp:docPr id="150811496" name="Grafik 1" descr="Ein Bild, das Text, Screenshot, Schrift, Diagramm enthält.&#10;&#10;KI-generierte Inhalte können fehlerhaft sein."/>
+            <wp:cNvGraphicFramePr>
+              <a:graphicFrameLocks xmlns:a="http://schemas.openxmlformats.org/drawingml/2006/main" noChangeAspect="1"/>
+            </wp:cNvGraphicFramePr>
+            <a:graphic xmlns:a="http://schemas.openxmlformats.org/drawingml/2006/main">
+              <a:graphicData uri="http://schemas.openxmlformats.org/drawingml/2006/picture">
+                <pic:pic xmlns:pic="http://schemas.openxmlformats.org/drawingml/2006/picture">
+                  <pic:nvPicPr>
+                    <pic:cNvPr id="150811496" name="Grafik 1" descr="Ein Bild, das Text, Screenshot, Schrift, Diagramm enthält.&#10;&#10;KI-generierte Inhalte können fehlerhaft sein."/>
+                    <pic:cNvPicPr/>
+                  </pic:nvPicPr>
+                  <pic:blipFill>
+                    <a:blip r:embed="rId6"/>
+                    <a:stretch>
+                      <a:fillRect/>
+                    </a:stretch>
+                  </pic:blipFill>
+                  <pic:spPr>
+                    <a:xfrm>
+                      <a:off x="0" y="0"/>
+                      <a:ext cx="5363323" cy="2848373"/>
+                    </a:xfrm>
+                    <a:prstGeom prst="rect">
+                      <a:avLst/>
+                    </a:prstGeom>
+                  </pic:spPr>
+                </pic:pic>
+              </a:graphicData>
+            </a:graphic>
+          </wp:inline>
+        </w:drawing>
+      </w:r>
+    </w:p>
+    <w:p>
+      <w:pPr>
+        <w:pStyle w:val="Beschriftung"/>
+        <w:keepNext/>
+        <w:spacing w:after="120" w:line="360" w:lineRule="auto"/>
+        <w:rPr>
+          <w:i w:val="0"/>
+          <w:iCs w:val="0"/>
+          <w:color w:val="000000" w:themeColor="text1"/>
+          <w:sz w:val="22"/>
+          <w:szCs w:val="22"/>
+        </w:rPr>
+      </w:pPr>
+      <w:r>
+        <w:rPr>
+          <w:i w:val="0"/>
+          <w:iCs w:val="0"/>
+          <w:color w:val="000000" w:themeColor="text1"/>
+          <w:sz w:val="22"/>
+          <w:szCs w:val="22"/>
+        </w:rPr>
+        <w:t>Quelle: Eigene Darstellung</w:t>
+      </w:r>
+      <w:r>
+        <w:rPr>
+          <w:i w:val="0"/>
+          <w:iCs w:val="0"/>
+          <w:color w:val="000000" w:themeColor="text1"/>
+          <w:sz w:val="22"/>
+          <w:szCs w:val="22"/>
+        </w:rPr>
+        <w:t xml:space="preserve"> mit </w:t>
+      </w:r>
+      <w:r>
+        <w:rPr>
+          <w:i w:val="0"/>
+          <w:iCs w:val="0"/>
+          <w:color w:val="000000" w:themeColor="text1"/>
+          <w:sz w:val="22"/>
+          <w:szCs w:val="22"/>
+        </w:rPr>
+        <w:t xml:space="preserve">Hilfe von </w:t>
+      </w:r>
+      <w:r>
+        <w:rPr>
+          <w:i w:val="0"/>
+          <w:iCs w:val="0"/>
+          <w:color w:val="000000" w:themeColor="text1"/>
+          <w:sz w:val="22"/>
+          <w:szCs w:val="22"/>
+        </w:rPr>
+        <w:t>Visio</w:t>
+      </w:r>
+    </w:p>
+    <w:p>
+      <w:pPr>
+        <w:pStyle w:val="berschrift1"/>
+      </w:pPr>
+      <w:r>
+        <w:t>Nicht-funktionale Anforderungen</w:t>
+      </w:r>
+    </w:p>
+    <w:p>
+      <w:pPr>
+        <w:pStyle w:val="Listenabsatz"/>
+        <w:numPr>
+          <w:ilvl w:val="0"/>
+          <w:numId w:val="9"/>
+        </w:numPr>
+      </w:pPr>
       <w:r>
         <w:rPr>
           <w:b/>
           <w:bCs/>
-          <w:color w:val="EE0000"/>
-          <w:u w:val="single"/>
-        </w:rPr>
-        <w:t>User Stories</w:t>
-      </w:r>
-      <w:r>
-        <w:rPr>
-          <w:color w:val="EE0000"/>
-        </w:rPr>
-        <w:t xml:space="preserve"> beschrieben und durch ein UML-Use Case-Diagramm visualisiert werden.</w:t>
-      </w:r>
-    </w:p>
-    <w:p/>
+        </w:rPr>
+        <w:t>Benutzerfreundlichkeit:</w:t>
+      </w:r>
+      <w:r>
+        <w:t xml:space="preserve"> Die Anwendung soll eine einfache Bedienung und eine übersichtliche Oberfläche besitzen</w:t>
+      </w:r>
+    </w:p>
+    <w:p>
+      <w:pPr>
+        <w:pStyle w:val="Listenabsatz"/>
+        <w:numPr>
+          <w:ilvl w:val="0"/>
+          <w:numId w:val="9"/>
+        </w:numPr>
+      </w:pPr>
+      <w:r>
+        <w:rPr>
+          <w:b/>
+          <w:bCs/>
+        </w:rPr>
+        <w:t>Performance:</w:t>
+      </w:r>
+      <w:r>
+        <w:t xml:space="preserve"> Die Anwendung ist schlank und überzeugt durch schnelle Ladezeiten, z. B. keine langen Ladezeiten für Reiter oder Seiten</w:t>
+      </w:r>
+    </w:p>
+    <w:p>
+      <w:pPr>
+        <w:pStyle w:val="Listenabsatz"/>
+        <w:numPr>
+          <w:ilvl w:val="0"/>
+          <w:numId w:val="9"/>
+        </w:numPr>
+      </w:pPr>
+      <w:r>
+        <w:rPr>
+          <w:b/>
+          <w:bCs/>
+        </w:rPr>
+        <w:t>Datensicherheit:</w:t>
+      </w:r>
+      <w:r>
+        <w:t xml:space="preserve"> Alle Daten werden lokal auf dem PC gespeichert, es besteht keine Internetverbindung und keine Cloud-Synchronisierung. Dadurch sind die Daten bestmöglich vor externen Angriffen geschützt</w:t>
+      </w:r>
+    </w:p>
+    <w:p>
+      <w:pPr>
+        <w:pStyle w:val="Listenabsatz"/>
+        <w:numPr>
+          <w:ilvl w:val="0"/>
+          <w:numId w:val="9"/>
+        </w:numPr>
+      </w:pPr>
+      <w:r>
+        <w:rPr>
+          <w:b/>
+          <w:bCs/>
+        </w:rPr>
+        <w:t>Verschlüsselung:</w:t>
+      </w:r>
+      <w:r>
+        <w:t xml:space="preserve"> Eine Verschlüsselung der Daten ist vorerst nicht vorgesehen</w:t>
+      </w:r>
+    </w:p>
+    <w:p>
+      <w:pPr>
+        <w:pStyle w:val="Listenabsatz"/>
+        <w:numPr>
+          <w:ilvl w:val="0"/>
+          <w:numId w:val="9"/>
+        </w:numPr>
+      </w:pPr>
+      <w:r>
+        <w:rPr>
+          <w:b/>
+          <w:bCs/>
+        </w:rPr>
+        <w:t>Plattform:</w:t>
+      </w:r>
+      <w:r>
+        <w:t xml:space="preserve"> Die Anwendung wird als Windows Desktop-Anwendung bereitgestellt und nicht als Web-App</w:t>
+      </w:r>
+    </w:p>
+    <w:p>
+      <w:pPr>
+        <w:pStyle w:val="Listenabsatz"/>
+        <w:numPr>
+          <w:ilvl w:val="0"/>
+          <w:numId w:val="9"/>
+        </w:numPr>
+      </w:pPr>
+      <w:r>
+        <w:rPr>
+          <w:b/>
+          <w:bCs/>
+        </w:rPr>
+        <w:t>Eingabevalidierung:</w:t>
+      </w:r>
+      <w:r>
+        <w:t xml:space="preserve"> Es wird eine Eingabevalidierung für Pflichtfelder und sinnvolle Werte umgesetzt</w:t>
+      </w:r>
+    </w:p>
     <w:p>
       <w:pPr>
         <w:pStyle w:val="berschrift1"/>
       </w:pPr>
       <w:r>
-        <w:t>Nicht-funktionale Anforderungen</w:t>
-      </w:r>
-    </w:p>
-    <w:p/>
-    <w:p>
-      <w:pPr>
-        <w:rPr>
-          <w:color w:val="EE0000"/>
-        </w:rPr>
-      </w:pPr>
-      <w:r>
-        <w:rPr>
-          <w:color w:val="EE0000"/>
-        </w:rPr>
-        <w:lastRenderedPageBreak/>
-        <w:t>Beschreibung der relevanten Qualitätsanforderungen wie Performance, Sicherheit, Benutzerfreundlichkeit usw.</w:t>
-      </w:r>
-    </w:p>
-    <w:p/>
-    <w:p>
-      <w:pPr>
-        <w:pStyle w:val="berschrift1"/>
-      </w:pPr>
-      <w:r>
         <w:t>Glossar</w:t>
       </w:r>
     </w:p>
-    <w:p/>
-    <w:p>
-      <w:pPr>
-        <w:rPr>
-          <w:color w:val="EE0000"/>
-        </w:rPr>
-      </w:pPr>
-      <w:r>
-        <w:rPr>
-          <w:color w:val="EE0000"/>
-        </w:rPr>
-        <w:t>Erläuterung der wichtigsten projektspezifischen Begriffe und Abkürzungen, um ein einheitliches Verständnis aller Stakeholder sicherzustellen.</w:t>
+    <w:p>
+      <w:pPr>
+        <w:pStyle w:val="Listenabsatz"/>
+        <w:numPr>
+          <w:ilvl w:val="0"/>
+          <w:numId w:val="10"/>
+        </w:numPr>
+      </w:pPr>
+      <w:r>
+        <w:rPr>
+          <w:b/>
+          <w:bCs/>
+        </w:rPr>
+        <w:t>Aufgabe:</w:t>
+      </w:r>
+      <w:r>
+        <w:t xml:space="preserve"> Ein Eintrag mit Titel, Beschreibung und Fälligkeitsdatum</w:t>
+      </w:r>
+    </w:p>
+    <w:p>
+      <w:pPr>
+        <w:pStyle w:val="Listenabsatz"/>
+        <w:numPr>
+          <w:ilvl w:val="0"/>
+          <w:numId w:val="10"/>
+        </w:numPr>
+      </w:pPr>
+      <w:r>
+        <w:rPr>
+          <w:b/>
+          <w:bCs/>
+        </w:rPr>
+        <w:t>Tagesansicht:</w:t>
+      </w:r>
+      <w:r>
+        <w:t xml:space="preserve"> Auflistung aller an diesem Tag zu erledigenden/eingetragenen Aufgaben</w:t>
+      </w:r>
+    </w:p>
+    <w:p>
+      <w:pPr>
+        <w:pStyle w:val="Listenabsatz"/>
+        <w:numPr>
+          <w:ilvl w:val="0"/>
+          <w:numId w:val="10"/>
+        </w:numPr>
+      </w:pPr>
+      <w:r>
+        <w:rPr>
+          <w:b/>
+          <w:bCs/>
+        </w:rPr>
+        <w:t>Deadline:</w:t>
+      </w:r>
+      <w:r>
+        <w:t xml:space="preserve"> Datum, bis zu dem die Aufgabe abgeschlossen sein soll</w:t>
+      </w:r>
+    </w:p>
+    <w:p>
+      <w:pPr>
+        <w:pStyle w:val="Listenabsatz"/>
+        <w:numPr>
+          <w:ilvl w:val="0"/>
+          <w:numId w:val="10"/>
+        </w:numPr>
+      </w:pPr>
+      <w:r>
+        <w:rPr>
+          <w:b/>
+          <w:bCs/>
+        </w:rPr>
+        <w:t>GUI:</w:t>
+      </w:r>
+      <w:r>
+        <w:t xml:space="preserve"> Grafische Benutzeroberfläche</w:t>
+      </w:r>
+    </w:p>
+    <w:p>
+      <w:pPr>
+        <w:pStyle w:val="Listenabsatz"/>
+        <w:numPr>
+          <w:ilvl w:val="0"/>
+          <w:numId w:val="10"/>
+        </w:numPr>
+      </w:pPr>
+      <w:r>
+        <w:rPr>
+          <w:b/>
+          <w:bCs/>
+        </w:rPr>
+        <w:t>User</w:t>
+      </w:r>
+      <w:r>
+        <w:t xml:space="preserve"> </w:t>
+      </w:r>
+      <w:r>
+        <w:rPr>
+          <w:b/>
+          <w:bCs/>
+        </w:rPr>
+        <w:t>Story:</w:t>
+      </w:r>
+      <w:r>
+        <w:t xml:space="preserve"> Beschreibung aus Anwendersicht</w:t>
+      </w:r>
+    </w:p>
+    <w:p>
+      <w:pPr>
+        <w:pStyle w:val="Listenabsatz"/>
+        <w:numPr>
+          <w:ilvl w:val="0"/>
+          <w:numId w:val="10"/>
+        </w:numPr>
+      </w:pPr>
+      <w:r>
+        <w:rPr>
+          <w:b/>
+          <w:bCs/>
+        </w:rPr>
+        <w:t>UML:</w:t>
+      </w:r>
+      <w:r>
+        <w:t xml:space="preserve"> Unified Modeling Language</w:t>
       </w:r>
     </w:p>
     <w:p/>
@@ -483,6 +892,119 @@
     </w:lvl>
   </w:abstractNum>
   <w:abstractNum w:abstractNumId="2" w15:restartNumberingAfterBreak="0">
+    <w:nsid w:val="184A1379"/>
+    <w:multiLevelType w:val="hybridMultilevel"/>
+    <w:tmpl w:val="8514F03A"/>
+    <w:lvl w:ilvl="0" w:tplc="04070001">
+      <w:start w:val="1"/>
+      <w:numFmt w:val="bullet"/>
+      <w:lvlText w:val=""/>
+      <w:lvlJc w:val="left"/>
+      <w:pPr>
+        <w:ind w:left="720" w:hanging="360"/>
+      </w:pPr>
+      <w:rPr>
+        <w:rFonts w:ascii="Symbol" w:hAnsi="Symbol" w:hint="default"/>
+      </w:rPr>
+    </w:lvl>
+    <w:lvl w:ilvl="1" w:tplc="04070003" w:tentative="1">
+      <w:start w:val="1"/>
+      <w:numFmt w:val="bullet"/>
+      <w:lvlText w:val="o"/>
+      <w:lvlJc w:val="left"/>
+      <w:pPr>
+        <w:ind w:left="1440" w:hanging="360"/>
+      </w:pPr>
+      <w:rPr>
+        <w:rFonts w:ascii="Courier New" w:hAnsi="Courier New" w:cs="Courier New" w:hint="default"/>
+      </w:rPr>
+    </w:lvl>
+    <w:lvl w:ilvl="2" w:tplc="04070005" w:tentative="1">
+      <w:start w:val="1"/>
+      <w:numFmt w:val="bullet"/>
+      <w:lvlText w:val=""/>
+      <w:lvlJc w:val="left"/>
+      <w:pPr>
+        <w:ind w:left="2160" w:hanging="360"/>
+      </w:pPr>
+      <w:rPr>
+        <w:rFonts w:ascii="Wingdings" w:hAnsi="Wingdings" w:hint="default"/>
+      </w:rPr>
+    </w:lvl>
+    <w:lvl w:ilvl="3" w:tplc="04070001" w:tentative="1">
+      <w:start w:val="1"/>
+      <w:numFmt w:val="bullet"/>
+      <w:lvlText w:val=""/>
+      <w:lvlJc w:val="left"/>
+      <w:pPr>
+        <w:ind w:left="2880" w:hanging="360"/>
+      </w:pPr>
+      <w:rPr>
+        <w:rFonts w:ascii="Symbol" w:hAnsi="Symbol" w:hint="default"/>
+      </w:rPr>
+    </w:lvl>
+    <w:lvl w:ilvl="4" w:tplc="04070003" w:tentative="1">
+      <w:start w:val="1"/>
+      <w:numFmt w:val="bullet"/>
+      <w:lvlText w:val="o"/>
+      <w:lvlJc w:val="left"/>
+      <w:pPr>
+        <w:ind w:left="3600" w:hanging="360"/>
+      </w:pPr>
+      <w:rPr>
+        <w:rFonts w:ascii="Courier New" w:hAnsi="Courier New" w:cs="Courier New" w:hint="default"/>
+      </w:rPr>
+    </w:lvl>
+    <w:lvl w:ilvl="5" w:tplc="04070005" w:tentative="1">
+      <w:start w:val="1"/>
+      <w:numFmt w:val="bullet"/>
+      <w:lvlText w:val=""/>
+      <w:lvlJc w:val="left"/>
+      <w:pPr>
+        <w:ind w:left="4320" w:hanging="360"/>
+      </w:pPr>
+      <w:rPr>
+        <w:rFonts w:ascii="Wingdings" w:hAnsi="Wingdings" w:hint="default"/>
+      </w:rPr>
+    </w:lvl>
+    <w:lvl w:ilvl="6" w:tplc="04070001" w:tentative="1">
+      <w:start w:val="1"/>
+      <w:numFmt w:val="bullet"/>
+      <w:lvlText w:val=""/>
+      <w:lvlJc w:val="left"/>
+      <w:pPr>
+        <w:ind w:left="5040" w:hanging="360"/>
+      </w:pPr>
+      <w:rPr>
+        <w:rFonts w:ascii="Symbol" w:hAnsi="Symbol" w:hint="default"/>
+      </w:rPr>
+    </w:lvl>
+    <w:lvl w:ilvl="7" w:tplc="04070003" w:tentative="1">
+      <w:start w:val="1"/>
+      <w:numFmt w:val="bullet"/>
+      <w:lvlText w:val="o"/>
+      <w:lvlJc w:val="left"/>
+      <w:pPr>
+        <w:ind w:left="5760" w:hanging="360"/>
+      </w:pPr>
+      <w:rPr>
+        <w:rFonts w:ascii="Courier New" w:hAnsi="Courier New" w:cs="Courier New" w:hint="default"/>
+      </w:rPr>
+    </w:lvl>
+    <w:lvl w:ilvl="8" w:tplc="04070005" w:tentative="1">
+      <w:start w:val="1"/>
+      <w:numFmt w:val="bullet"/>
+      <w:lvlText w:val=""/>
+      <w:lvlJc w:val="left"/>
+      <w:pPr>
+        <w:ind w:left="6480" w:hanging="360"/>
+      </w:pPr>
+      <w:rPr>
+        <w:rFonts w:ascii="Wingdings" w:hAnsi="Wingdings" w:hint="default"/>
+      </w:rPr>
+    </w:lvl>
+  </w:abstractNum>
+  <w:abstractNum w:abstractNumId="3" w15:restartNumberingAfterBreak="0">
     <w:nsid w:val="1A305515"/>
     <w:multiLevelType w:val="hybridMultilevel"/>
     <w:tmpl w:val="945057D0"/>
@@ -595,7 +1117,233 @@
       </w:rPr>
     </w:lvl>
   </w:abstractNum>
-  <w:abstractNum w:abstractNumId="3" w15:restartNumberingAfterBreak="0">
+  <w:abstractNum w:abstractNumId="4" w15:restartNumberingAfterBreak="0">
+    <w:nsid w:val="294A3627"/>
+    <w:multiLevelType w:val="hybridMultilevel"/>
+    <w:tmpl w:val="6BE21DDC"/>
+    <w:lvl w:ilvl="0" w:tplc="04070001">
+      <w:start w:val="1"/>
+      <w:numFmt w:val="bullet"/>
+      <w:lvlText w:val=""/>
+      <w:lvlJc w:val="left"/>
+      <w:pPr>
+        <w:ind w:left="720" w:hanging="360"/>
+      </w:pPr>
+      <w:rPr>
+        <w:rFonts w:ascii="Symbol" w:hAnsi="Symbol" w:hint="default"/>
+      </w:rPr>
+    </w:lvl>
+    <w:lvl w:ilvl="1" w:tplc="04070003" w:tentative="1">
+      <w:start w:val="1"/>
+      <w:numFmt w:val="bullet"/>
+      <w:lvlText w:val="o"/>
+      <w:lvlJc w:val="left"/>
+      <w:pPr>
+        <w:ind w:left="1440" w:hanging="360"/>
+      </w:pPr>
+      <w:rPr>
+        <w:rFonts w:ascii="Courier New" w:hAnsi="Courier New" w:cs="Courier New" w:hint="default"/>
+      </w:rPr>
+    </w:lvl>
+    <w:lvl w:ilvl="2" w:tplc="04070005" w:tentative="1">
+      <w:start w:val="1"/>
+      <w:numFmt w:val="bullet"/>
+      <w:lvlText w:val=""/>
+      <w:lvlJc w:val="left"/>
+      <w:pPr>
+        <w:ind w:left="2160" w:hanging="360"/>
+      </w:pPr>
+      <w:rPr>
+        <w:rFonts w:ascii="Wingdings" w:hAnsi="Wingdings" w:hint="default"/>
+      </w:rPr>
+    </w:lvl>
+    <w:lvl w:ilvl="3" w:tplc="04070001" w:tentative="1">
+      <w:start w:val="1"/>
+      <w:numFmt w:val="bullet"/>
+      <w:lvlText w:val=""/>
+      <w:lvlJc w:val="left"/>
+      <w:pPr>
+        <w:ind w:left="2880" w:hanging="360"/>
+      </w:pPr>
+      <w:rPr>
+        <w:rFonts w:ascii="Symbol" w:hAnsi="Symbol" w:hint="default"/>
+      </w:rPr>
+    </w:lvl>
+    <w:lvl w:ilvl="4" w:tplc="04070003" w:tentative="1">
+      <w:start w:val="1"/>
+      <w:numFmt w:val="bullet"/>
+      <w:lvlText w:val="o"/>
+      <w:lvlJc w:val="left"/>
+      <w:pPr>
+        <w:ind w:left="3600" w:hanging="360"/>
+      </w:pPr>
+      <w:rPr>
+        <w:rFonts w:ascii="Courier New" w:hAnsi="Courier New" w:cs="Courier New" w:hint="default"/>
+      </w:rPr>
+    </w:lvl>
+    <w:lvl w:ilvl="5" w:tplc="04070005" w:tentative="1">
+      <w:start w:val="1"/>
+      <w:numFmt w:val="bullet"/>
+      <w:lvlText w:val=""/>
+      <w:lvlJc w:val="left"/>
+      <w:pPr>
+        <w:ind w:left="4320" w:hanging="360"/>
+      </w:pPr>
+      <w:rPr>
+        <w:rFonts w:ascii="Wingdings" w:hAnsi="Wingdings" w:hint="default"/>
+      </w:rPr>
+    </w:lvl>
+    <w:lvl w:ilvl="6" w:tplc="04070001" w:tentative="1">
+      <w:start w:val="1"/>
+      <w:numFmt w:val="bullet"/>
+      <w:lvlText w:val=""/>
+      <w:lvlJc w:val="left"/>
+      <w:pPr>
+        <w:ind w:left="5040" w:hanging="360"/>
+      </w:pPr>
+      <w:rPr>
+        <w:rFonts w:ascii="Symbol" w:hAnsi="Symbol" w:hint="default"/>
+      </w:rPr>
+    </w:lvl>
+    <w:lvl w:ilvl="7" w:tplc="04070003" w:tentative="1">
+      <w:start w:val="1"/>
+      <w:numFmt w:val="bullet"/>
+      <w:lvlText w:val="o"/>
+      <w:lvlJc w:val="left"/>
+      <w:pPr>
+        <w:ind w:left="5760" w:hanging="360"/>
+      </w:pPr>
+      <w:rPr>
+        <w:rFonts w:ascii="Courier New" w:hAnsi="Courier New" w:cs="Courier New" w:hint="default"/>
+      </w:rPr>
+    </w:lvl>
+    <w:lvl w:ilvl="8" w:tplc="04070005" w:tentative="1">
+      <w:start w:val="1"/>
+      <w:numFmt w:val="bullet"/>
+      <w:lvlText w:val=""/>
+      <w:lvlJc w:val="left"/>
+      <w:pPr>
+        <w:ind w:left="6480" w:hanging="360"/>
+      </w:pPr>
+      <w:rPr>
+        <w:rFonts w:ascii="Wingdings" w:hAnsi="Wingdings" w:hint="default"/>
+      </w:rPr>
+    </w:lvl>
+  </w:abstractNum>
+  <w:abstractNum w:abstractNumId="5" w15:restartNumberingAfterBreak="0">
+    <w:nsid w:val="33684BF2"/>
+    <w:multiLevelType w:val="hybridMultilevel"/>
+    <w:tmpl w:val="8EDE51BE"/>
+    <w:lvl w:ilvl="0" w:tplc="04070001">
+      <w:start w:val="1"/>
+      <w:numFmt w:val="bullet"/>
+      <w:lvlText w:val=""/>
+      <w:lvlJc w:val="left"/>
+      <w:pPr>
+        <w:ind w:left="720" w:hanging="360"/>
+      </w:pPr>
+      <w:rPr>
+        <w:rFonts w:ascii="Symbol" w:hAnsi="Symbol" w:hint="default"/>
+      </w:rPr>
+    </w:lvl>
+    <w:lvl w:ilvl="1" w:tplc="04070003" w:tentative="1">
+      <w:start w:val="1"/>
+      <w:numFmt w:val="bullet"/>
+      <w:lvlText w:val="o"/>
+      <w:lvlJc w:val="left"/>
+      <w:pPr>
+        <w:ind w:left="1440" w:hanging="360"/>
+      </w:pPr>
+      <w:rPr>
+        <w:rFonts w:ascii="Courier New" w:hAnsi="Courier New" w:cs="Courier New" w:hint="default"/>
+      </w:rPr>
+    </w:lvl>
+    <w:lvl w:ilvl="2" w:tplc="04070005" w:tentative="1">
+      <w:start w:val="1"/>
+      <w:numFmt w:val="bullet"/>
+      <w:lvlText w:val=""/>
+      <w:lvlJc w:val="left"/>
+      <w:pPr>
+        <w:ind w:left="2160" w:hanging="360"/>
+      </w:pPr>
+      <w:rPr>
+        <w:rFonts w:ascii="Wingdings" w:hAnsi="Wingdings" w:hint="default"/>
+      </w:rPr>
+    </w:lvl>
+    <w:lvl w:ilvl="3" w:tplc="04070001" w:tentative="1">
+      <w:start w:val="1"/>
+      <w:numFmt w:val="bullet"/>
+      <w:lvlText w:val=""/>
+      <w:lvlJc w:val="left"/>
+      <w:pPr>
+        <w:ind w:left="2880" w:hanging="360"/>
+      </w:pPr>
+      <w:rPr>
+        <w:rFonts w:ascii="Symbol" w:hAnsi="Symbol" w:hint="default"/>
+      </w:rPr>
+    </w:lvl>
+    <w:lvl w:ilvl="4" w:tplc="04070003" w:tentative="1">
+      <w:start w:val="1"/>
+      <w:numFmt w:val="bullet"/>
+      <w:lvlText w:val="o"/>
+      <w:lvlJc w:val="left"/>
+      <w:pPr>
+        <w:ind w:left="3600" w:hanging="360"/>
+      </w:pPr>
+      <w:rPr>
+        <w:rFonts w:ascii="Courier New" w:hAnsi="Courier New" w:cs="Courier New" w:hint="default"/>
+      </w:rPr>
+    </w:lvl>
+    <w:lvl w:ilvl="5" w:tplc="04070005" w:tentative="1">
+      <w:start w:val="1"/>
+      <w:numFmt w:val="bullet"/>
+      <w:lvlText w:val=""/>
+      <w:lvlJc w:val="left"/>
+      <w:pPr>
+        <w:ind w:left="4320" w:hanging="360"/>
+      </w:pPr>
+      <w:rPr>
+        <w:rFonts w:ascii="Wingdings" w:hAnsi="Wingdings" w:hint="default"/>
+      </w:rPr>
+    </w:lvl>
+    <w:lvl w:ilvl="6" w:tplc="04070001" w:tentative="1">
+      <w:start w:val="1"/>
+      <w:numFmt w:val="bullet"/>
+      <w:lvlText w:val=""/>
+      <w:lvlJc w:val="left"/>
+      <w:pPr>
+        <w:ind w:left="5040" w:hanging="360"/>
+      </w:pPr>
+      <w:rPr>
+        <w:rFonts w:ascii="Symbol" w:hAnsi="Symbol" w:hint="default"/>
+      </w:rPr>
+    </w:lvl>
+    <w:lvl w:ilvl="7" w:tplc="04070003" w:tentative="1">
+      <w:start w:val="1"/>
+      <w:numFmt w:val="bullet"/>
+      <w:lvlText w:val="o"/>
+      <w:lvlJc w:val="left"/>
+      <w:pPr>
+        <w:ind w:left="5760" w:hanging="360"/>
+      </w:pPr>
+      <w:rPr>
+        <w:rFonts w:ascii="Courier New" w:hAnsi="Courier New" w:cs="Courier New" w:hint="default"/>
+      </w:rPr>
+    </w:lvl>
+    <w:lvl w:ilvl="8" w:tplc="04070005" w:tentative="1">
+      <w:start w:val="1"/>
+      <w:numFmt w:val="bullet"/>
+      <w:lvlText w:val=""/>
+      <w:lvlJc w:val="left"/>
+      <w:pPr>
+        <w:ind w:left="6480" w:hanging="360"/>
+      </w:pPr>
+      <w:rPr>
+        <w:rFonts w:ascii="Wingdings" w:hAnsi="Wingdings" w:hint="default"/>
+      </w:rPr>
+    </w:lvl>
+  </w:abstractNum>
+  <w:abstractNum w:abstractNumId="6" w15:restartNumberingAfterBreak="0">
     <w:nsid w:val="43D34210"/>
     <w:multiLevelType w:val="hybridMultilevel"/>
     <w:tmpl w:val="63E84E02"/>
@@ -681,7 +1429,7 @@
       </w:pPr>
     </w:lvl>
   </w:abstractNum>
-  <w:abstractNum w:abstractNumId="4" w15:restartNumberingAfterBreak="0">
+  <w:abstractNum w:abstractNumId="7" w15:restartNumberingAfterBreak="0">
     <w:nsid w:val="48B2236A"/>
     <w:multiLevelType w:val="hybridMultilevel"/>
     <w:tmpl w:val="A96ADB64"/>
@@ -771,7 +1519,7 @@
       </w:pPr>
     </w:lvl>
   </w:abstractNum>
-  <w:abstractNum w:abstractNumId="5" w15:restartNumberingAfterBreak="0">
+  <w:abstractNum w:abstractNumId="8" w15:restartNumberingAfterBreak="0">
     <w:nsid w:val="5A413889"/>
     <w:multiLevelType w:val="hybridMultilevel"/>
     <w:tmpl w:val="53C04038"/>
@@ -884,7 +1632,7 @@
       </w:rPr>
     </w:lvl>
   </w:abstractNum>
-  <w:abstractNum w:abstractNumId="6" w15:restartNumberingAfterBreak="0">
+  <w:abstractNum w:abstractNumId="9" w15:restartNumberingAfterBreak="0">
     <w:nsid w:val="76462F91"/>
     <w:multiLevelType w:val="hybridMultilevel"/>
     <w:tmpl w:val="1E1A1060"/>
@@ -998,7 +1746,7 @@
     </w:lvl>
   </w:abstractNum>
   <w:num w:numId="1" w16cid:durableId="1347176317">
-    <w:abstractNumId w:val="3"/>
+    <w:abstractNumId w:val="6"/>
   </w:num>
   <w:num w:numId="2" w16cid:durableId="1182813509">
     <w:abstractNumId w:val="0"/>
@@ -1007,16 +1755,25 @@
     <w:abstractNumId w:val="1"/>
   </w:num>
   <w:num w:numId="4" w16cid:durableId="122895415">
-    <w:abstractNumId w:val="4"/>
+    <w:abstractNumId w:val="7"/>
   </w:num>
   <w:num w:numId="5" w16cid:durableId="106974826">
-    <w:abstractNumId w:val="6"/>
+    <w:abstractNumId w:val="9"/>
   </w:num>
   <w:num w:numId="6" w16cid:durableId="1502115606">
+    <w:abstractNumId w:val="8"/>
+  </w:num>
+  <w:num w:numId="7" w16cid:durableId="1723292324">
+    <w:abstractNumId w:val="3"/>
+  </w:num>
+  <w:num w:numId="8" w16cid:durableId="137764479">
+    <w:abstractNumId w:val="2"/>
+  </w:num>
+  <w:num w:numId="9" w16cid:durableId="925960987">
     <w:abstractNumId w:val="5"/>
   </w:num>
-  <w:num w:numId="7" w16cid:durableId="1723292324">
-    <w:abstractNumId w:val="2"/>
+  <w:num w:numId="10" w16cid:durableId="1765105634">
+    <w:abstractNumId w:val="4"/>
   </w:num>
 </w:numbering>
 </file>
@@ -1954,6 +2711,54 @@
       <w:spacing w:val="5"/>
     </w:rPr>
   </w:style>
+  <w:style w:type="paragraph" w:styleId="StandardWeb">
+    <w:name w:val="Normal (Web)"/>
+    <w:basedOn w:val="Standard"/>
+    <w:uiPriority w:val="99"/>
+    <w:semiHidden/>
+    <w:unhideWhenUsed/>
+    <w:rsid w:val="00E9240F"/>
+    <w:pPr>
+      <w:spacing w:before="100" w:beforeAutospacing="1" w:after="100" w:afterAutospacing="1" w:line="240" w:lineRule="auto"/>
+      <w:jc w:val="left"/>
+    </w:pPr>
+    <w:rPr>
+      <w:rFonts w:ascii="Times New Roman" w:hAnsi="Times New Roman"/>
+      <w:sz w:val="24"/>
+      <w:szCs w:val="24"/>
+    </w:rPr>
+  </w:style>
+  <w:style w:type="character" w:styleId="Fett">
+    <w:name w:val="Strong"/>
+    <w:basedOn w:val="Absatz-Standardschriftart"/>
+    <w:uiPriority w:val="22"/>
+    <w:qFormat/>
+    <w:rsid w:val="00E9240F"/>
+    <w:rPr>
+      <w:b/>
+      <w:bCs/>
+    </w:rPr>
+  </w:style>
+  <w:style w:type="paragraph" w:styleId="Beschriftung">
+    <w:name w:val="caption"/>
+    <w:basedOn w:val="Standard"/>
+    <w:next w:val="Standard"/>
+    <w:uiPriority w:val="35"/>
+    <w:semiHidden/>
+    <w:unhideWhenUsed/>
+    <w:qFormat/>
+    <w:rsid w:val="00B0199A"/>
+    <w:pPr>
+      <w:spacing w:after="200" w:line="240" w:lineRule="auto"/>
+    </w:pPr>
+    <w:rPr>
+      <w:i/>
+      <w:iCs/>
+      <w:color w:val="0E2841" w:themeColor="text2"/>
+      <w:sz w:val="18"/>
+      <w:szCs w:val="18"/>
+    </w:rPr>
+  </w:style>
 </w:styles>
 </file>
 

</xml_diff>